<commit_message>
Ajustes Tema 2 Mat 6
</commit_message>
<xml_diff>
--- a/fuentes/contenidos/grado06/guion02/MA_06_02_CO_REC20.docx
+++ b/fuentes/contenidos/grado06/guion02/MA_06_02_CO_REC20.docx
@@ -3133,8 +3133,6 @@
       <w:pPr>
         <w:rPr>
           <w:rFonts w:ascii="Arial" w:hAnsi="Arial" w:cs="Arial"/>
-          <w:sz w:val="18"/>
-          <w:szCs w:val="18"/>
           <w:lang w:val="es-ES_tradnl"/>
         </w:rPr>
       </w:pPr>
@@ -3143,8 +3141,6 @@
           <w:rFonts w:ascii="Arial" w:hAnsi="Arial"/>
           <w:b/>
           <w:color w:val="FF0000"/>
-          <w:sz w:val="18"/>
-          <w:szCs w:val="18"/>
           <w:lang w:val="es-ES_tradnl"/>
         </w:rPr>
         <w:t>*</w:t>
@@ -3153,8 +3149,6 @@
         <w:rPr>
           <w:rFonts w:ascii="Arial" w:hAnsi="Arial"/>
           <w:color w:val="FF0000"/>
-          <w:sz w:val="18"/>
-          <w:szCs w:val="18"/>
           <w:lang w:val="es-ES_tradnl"/>
         </w:rPr>
         <w:t xml:space="preserve"> </w:t>
@@ -3162,169 +3156,121 @@
       <w:r>
         <w:rPr>
           <w:rFonts w:ascii="Arial" w:hAnsi="Arial" w:cs="Arial"/>
-          <w:sz w:val="18"/>
-          <w:szCs w:val="18"/>
           <w:highlight w:val="yellow"/>
           <w:lang w:val="es-ES_tradnl"/>
         </w:rPr>
-        <w:t>Nivel</w:t>
-      </w:r>
-      <w:r>
-        <w:rPr>
-          <w:rFonts w:ascii="Arial" w:hAnsi="Arial" w:cs="Arial"/>
-          <w:sz w:val="18"/>
-          <w:szCs w:val="18"/>
+        <w:t>Nivel 1-Fácil, 2-Medio, ó 3-Dificil:</w:t>
+      </w:r>
+      <w:r>
+        <w:rPr>
+          <w:rFonts w:ascii="Arial" w:hAnsi="Arial" w:cs="Arial"/>
+          <w:lang w:val="es-ES_tradnl"/>
+        </w:rPr>
+        <w:t xml:space="preserve"> </w:t>
+      </w:r>
+    </w:p>
+    <w:p>
+      <w:pPr>
+        <w:rPr>
+          <w:rFonts w:ascii="Arial" w:hAnsi="Arial" w:cs="Arial"/>
+          <w:lang w:val="es-ES_tradnl"/>
+        </w:rPr>
+      </w:pPr>
+      <w:r>
+        <w:rPr>
+          <w:rFonts w:ascii="Arial" w:hAnsi="Arial" w:cs="Arial"/>
+          <w:lang w:val="es-ES_tradnl"/>
+        </w:rPr>
+        <w:t>3</w:t>
+      </w:r>
+    </w:p>
+    <w:p>
+      <w:pPr>
+        <w:rPr>
+          <w:rFonts w:ascii="Arial" w:hAnsi="Arial" w:cs="Arial"/>
+          <w:lang w:val="es-ES_tradnl"/>
+        </w:rPr>
+      </w:pPr>
+      <w:r>
+        <w:rPr>
+          <w:rFonts w:ascii="Arial" w:hAnsi="Arial" w:cs="Arial"/>
           <w:highlight w:val="yellow"/>
           <w:lang w:val="es-ES_tradnl"/>
         </w:rPr>
-        <w:t xml:space="preserve"> 1-Fácil, 2-Medio, ó 3-Dificil:</w:t>
-      </w:r>
-      <w:r>
-        <w:rPr>
-          <w:rFonts w:ascii="Arial" w:hAnsi="Arial" w:cs="Arial"/>
-          <w:sz w:val="18"/>
-          <w:szCs w:val="18"/>
-          <w:lang w:val="es-ES_tradnl"/>
-        </w:rPr>
-        <w:t xml:space="preserve"> </w:t>
-      </w:r>
-    </w:p>
-    <w:p>
-      <w:pPr>
-        <w:rPr>
-          <w:rFonts w:ascii="Arial" w:hAnsi="Arial" w:cs="Arial"/>
-          <w:sz w:val="18"/>
-          <w:szCs w:val="18"/>
-          <w:lang w:val="es-ES_tradnl"/>
-        </w:rPr>
-      </w:pPr>
-      <w:r>
-        <w:rPr>
-          <w:rFonts w:ascii="Arial" w:hAnsi="Arial" w:cs="Arial"/>
-          <w:sz w:val="18"/>
-          <w:szCs w:val="18"/>
-          <w:lang w:val="es-ES_tradnl"/>
-        </w:rPr>
-        <w:t>3</w:t>
-      </w:r>
-    </w:p>
-    <w:p>
-      <w:pPr>
-        <w:rPr>
-          <w:rFonts w:ascii="Arial" w:hAnsi="Arial" w:cs="Arial"/>
-          <w:sz w:val="18"/>
-          <w:szCs w:val="18"/>
-          <w:lang w:val="es-ES_tradnl"/>
-        </w:rPr>
-      </w:pPr>
-      <w:r>
-        <w:rPr>
-          <w:rFonts w:ascii="Arial" w:hAnsi="Arial" w:cs="Arial"/>
-          <w:sz w:val="18"/>
-          <w:szCs w:val="18"/>
+        <w:t>Explicación</w:t>
+      </w:r>
+      <w:r>
+        <w:rPr>
+          <w:rFonts w:ascii="Arial" w:hAnsi="Arial" w:cs="Arial"/>
           <w:highlight w:val="yellow"/>
           <w:lang w:val="es-ES_tradnl"/>
         </w:rPr>
-        <w:t>Explicación</w:t>
-      </w:r>
-      <w:r>
-        <w:rPr>
-          <w:rFonts w:ascii="Arial" w:hAnsi="Arial" w:cs="Arial"/>
-          <w:sz w:val="18"/>
-          <w:szCs w:val="18"/>
+        <w:t xml:space="preserve"> (</w:t>
+      </w:r>
+      <w:r>
+        <w:rPr>
+          <w:rFonts w:ascii="Arial" w:hAnsi="Arial" w:cs="Arial"/>
+          <w:b/>
           <w:highlight w:val="yellow"/>
           <w:lang w:val="es-ES_tradnl"/>
         </w:rPr>
-        <w:t xml:space="preserve"> </w:t>
-      </w:r>
-      <w:r>
-        <w:rPr>
-          <w:rFonts w:ascii="Arial" w:hAnsi="Arial" w:cs="Arial"/>
-          <w:sz w:val="18"/>
-          <w:szCs w:val="18"/>
+        <w:t>500</w:t>
+      </w:r>
+      <w:r>
+        <w:rPr>
+          <w:rFonts w:ascii="Arial" w:hAnsi="Arial" w:cs="Arial"/>
           <w:highlight w:val="yellow"/>
           <w:lang w:val="es-ES_tradnl"/>
         </w:rPr>
-        <w:t>(</w:t>
-      </w:r>
-      <w:r>
-        <w:rPr>
-          <w:rFonts w:ascii="Arial" w:hAnsi="Arial" w:cs="Arial"/>
-          <w:b/>
-          <w:sz w:val="18"/>
-          <w:szCs w:val="18"/>
+        <w:t xml:space="preserve"> caracteres máximo</w:t>
+      </w:r>
+      <w:r>
+        <w:rPr>
+          <w:rFonts w:ascii="Arial" w:hAnsi="Arial" w:cs="Arial"/>
           <w:highlight w:val="yellow"/>
           <w:lang w:val="es-ES_tradnl"/>
         </w:rPr>
-        <w:t>500</w:t>
-      </w:r>
-      <w:r>
-        <w:rPr>
-          <w:rFonts w:ascii="Arial" w:hAnsi="Arial" w:cs="Arial"/>
-          <w:sz w:val="18"/>
-          <w:szCs w:val="18"/>
+        <w:t>)</w:t>
+      </w:r>
+    </w:p>
+    <w:p>
+      <w:pPr>
+        <w:rPr>
+          <w:rFonts w:ascii="Arial" w:hAnsi="Arial" w:cs="Arial"/>
+          <w:lang w:val="es-ES_tradnl"/>
+        </w:rPr>
+      </w:pPr>
+      <w:r>
+        <w:rPr>
+          <w:rFonts w:ascii="Arial" w:hAnsi="Arial" w:cs="Arial"/>
+          <w:lang w:val="es-ES_tradnl"/>
+        </w:rPr>
+        <w:t xml:space="preserve">Se debe hacer el numero digito a digito en el sistema de numeración Chino que se presenta en la imagen </w:t>
+      </w:r>
+    </w:p>
+    <w:p>
+      <w:pPr>
+        <w:rPr>
+          <w:rFonts w:ascii="Arial" w:hAnsi="Arial" w:cs="Arial"/>
+          <w:lang w:val="es-ES_tradnl"/>
+        </w:rPr>
+      </w:pPr>
+      <w:r>
+        <w:rPr>
+          <w:rFonts w:ascii="Arial" w:hAnsi="Arial" w:cs="Arial"/>
           <w:highlight w:val="yellow"/>
           <w:lang w:val="es-ES_tradnl"/>
         </w:rPr>
-        <w:t xml:space="preserve"> caracteres máximo</w:t>
-      </w:r>
-      <w:r>
-        <w:rPr>
-          <w:rFonts w:ascii="Arial" w:hAnsi="Arial" w:cs="Arial"/>
-          <w:sz w:val="18"/>
-          <w:szCs w:val="18"/>
-          <w:highlight w:val="yellow"/>
-          <w:lang w:val="es-ES_tradnl"/>
-        </w:rPr>
-        <w:t>)</w:t>
-      </w:r>
-    </w:p>
-    <w:p>
-      <w:pPr>
-        <w:rPr>
-          <w:rFonts w:ascii="Arial" w:hAnsi="Arial" w:cs="Arial"/>
-          <w:sz w:val="18"/>
-          <w:szCs w:val="18"/>
-          <w:lang w:val="es-ES_tradnl"/>
-        </w:rPr>
-      </w:pPr>
-      <w:r>
-        <w:rPr>
-          <w:rFonts w:ascii="Arial" w:hAnsi="Arial" w:cs="Arial"/>
-          <w:sz w:val="18"/>
-          <w:szCs w:val="18"/>
-          <w:lang w:val="es-ES_tradnl"/>
-        </w:rPr>
-        <w:t xml:space="preserve">Se debe hacer el numero digito a digito en el sistema de numeración Chino que se presenta en la imagen </w:t>
-      </w:r>
-    </w:p>
-    <w:p>
-      <w:pPr>
-        <w:rPr>
-          <w:rFonts w:ascii="Arial" w:hAnsi="Arial" w:cs="Arial"/>
-          <w:sz w:val="18"/>
-          <w:szCs w:val="18"/>
-          <w:lang w:val="es-ES_tradnl"/>
-        </w:rPr>
-      </w:pPr>
-      <w:r>
-        <w:rPr>
-          <w:rFonts w:ascii="Arial" w:hAnsi="Arial" w:cs="Arial"/>
-          <w:sz w:val="18"/>
-          <w:szCs w:val="18"/>
-          <w:highlight w:val="yellow"/>
-          <w:lang w:val="es-ES_tradnl"/>
-        </w:rPr>
         <w:t>IMAGEN:</w:t>
       </w:r>
+      <w:bookmarkStart w:id="0" w:name="_GoBack"/>
+      <w:bookmarkEnd w:id="0"/>
     </w:p>
     <w:p>
       <w:pPr>
         <w:ind w:left="426"/>
         <w:rPr>
           <w:rFonts w:ascii="Arial" w:hAnsi="Arial" w:cs="Arial"/>
-          <w:sz w:val="18"/>
-          <w:szCs w:val="18"/>
           <w:lang w:val="es-ES_tradnl"/>
         </w:rPr>
       </w:pPr>
@@ -3333,8 +3279,6 @@
           <w:rFonts w:ascii="Arial" w:hAnsi="Arial"/>
           <w:b/>
           <w:color w:val="FF0000"/>
-          <w:sz w:val="18"/>
-          <w:szCs w:val="18"/>
           <w:lang w:val="es-ES_tradnl"/>
         </w:rPr>
         <w:t>*</w:t>
@@ -3342,8 +3286,6 @@
       <w:r>
         <w:rPr>
           <w:rFonts w:ascii="Arial" w:hAnsi="Arial"/>
-          <w:sz w:val="18"/>
-          <w:szCs w:val="18"/>
           <w:lang w:val="es-ES_tradnl"/>
         </w:rPr>
         <w:t xml:space="preserve"> </w:t>
@@ -3351,8 +3293,6 @@
       <w:r>
         <w:rPr>
           <w:rFonts w:ascii="Arial" w:hAnsi="Arial" w:cs="Arial"/>
-          <w:sz w:val="18"/>
-          <w:szCs w:val="18"/>
           <w:highlight w:val="yellow"/>
           <w:lang w:val="es-ES_tradnl"/>
         </w:rPr>
@@ -3362,8 +3302,6 @@
       <w:r>
         <w:rPr>
           <w:rFonts w:ascii="Arial" w:hAnsi="Arial" w:cs="Arial"/>
-          <w:sz w:val="18"/>
-          <w:szCs w:val="18"/>
           <w:highlight w:val="yellow"/>
           <w:lang w:val="es-ES_tradnl"/>
         </w:rPr>
@@ -3373,8 +3311,6 @@
       <w:r>
         <w:rPr>
           <w:rFonts w:ascii="Arial" w:hAnsi="Arial" w:cs="Arial"/>
-          <w:sz w:val="18"/>
-          <w:szCs w:val="18"/>
           <w:highlight w:val="yellow"/>
           <w:lang w:val="es-ES_tradnl"/>
         </w:rPr>
@@ -3386,13 +3322,9 @@
         <w:ind w:left="426"/>
         <w:rPr>
           <w:rFonts w:ascii="Arial" w:hAnsi="Arial" w:cs="Arial"/>
-          <w:sz w:val="18"/>
-          <w:szCs w:val="18"/>
-          <w:lang w:val="es-ES_tradnl"/>
-        </w:rPr>
-      </w:pPr>
-      <w:bookmarkStart w:id="0" w:name="_GoBack"/>
-      <w:bookmarkEnd w:id="0"/>
+          <w:lang w:val="es-ES_tradnl"/>
+        </w:rPr>
+      </w:pPr>
     </w:p>
     <w:p>
       <w:pPr>
@@ -3407,11 +3339,18 @@
       <w:r>
         <w:rPr>
           <w:rFonts w:ascii="Arial" w:hAnsi="Arial" w:cs="Arial"/>
+          <w:lang w:val="es-ES_tradnl"/>
+        </w:rPr>
+        <w:t>Escribir claramente los símbolos y a lo que representa el sistema de numeración Chino</w:t>
+      </w:r>
+      <w:r>
+        <w:rPr>
+          <w:rFonts w:ascii="Arial" w:hAnsi="Arial" w:cs="Arial"/>
           <w:sz w:val="22"/>
           <w:szCs w:val="22"/>
           <w:lang w:val="es-ES_tradnl"/>
         </w:rPr>
-        <w:t xml:space="preserve">Escribir claramente los símbolos y a lo que representa el sistema de numeración Chino. </w:t>
+        <w:t xml:space="preserve">. </w:t>
       </w:r>
     </w:p>
     <w:p>

</xml_diff>